<commit_message>
Cap nhat lai file docx
</commit_message>
<xml_diff>
--- a/Baocao.docx
+++ b/Baocao.docx
@@ -36,13 +36,25 @@
         <w:rPr>
           <w:rFonts w:ascii="Times New Roman" w:hAnsi="Times New Roman" w:cs="Times New Roman"/>
         </w:rPr>
-        <w:t xml:space="preserve">Xây dựng ứng dụng website bán </w:t>
-      </w:r>
-      <w:r>
-        <w:rPr>
-          <w:rFonts w:ascii="Times New Roman" w:hAnsi="Times New Roman" w:cs="Times New Roman"/>
-        </w:rPr>
-        <w:t>điện thoại</w:t>
+        <w:t>Xây dựng ứng dụng website bán</w:t>
+      </w:r>
+      <w:r>
+        <w:rPr>
+          <w:rFonts w:ascii="Times New Roman" w:hAnsi="Times New Roman" w:cs="Times New Roman"/>
+        </w:rPr>
+        <w:t xml:space="preserve"> sản phẩm</w:t>
+      </w:r>
+      <w:r>
+        <w:rPr>
+          <w:rFonts w:ascii="Times New Roman" w:hAnsi="Times New Roman" w:cs="Times New Roman"/>
+        </w:rPr>
+        <w:t xml:space="preserve"> </w:t>
+      </w:r>
+      <w:r>
+        <w:rPr>
+          <w:rFonts w:ascii="Times New Roman" w:hAnsi="Times New Roman" w:cs="Times New Roman"/>
+        </w:rPr>
+        <w:t xml:space="preserve">công nghệ </w:t>
       </w:r>
     </w:p>
     <w:p>

</xml_diff>

<commit_message>
Hoan thanh training tuan 5
</commit_message>
<xml_diff>
--- a/Baocao.docx
+++ b/Baocao.docx
@@ -598,6 +598,126 @@
         </w:rPr>
         <w:t>Xác định được các mẫu template của shop và admin và sử dụng nó để triển khai đồ án.</w:t>
       </w:r>
+    </w:p>
+    <w:p>
+      <w:pPr>
+        <w:rPr>
+          <w:rFonts w:ascii="Times New Roman" w:hAnsi="Times New Roman" w:cs="Times New Roman"/>
+        </w:rPr>
+      </w:pPr>
+      <w:r>
+        <w:rPr>
+          <w:rFonts w:ascii="Times New Roman" w:hAnsi="Times New Roman" w:cs="Times New Roman"/>
+        </w:rPr>
+        <w:tab/>
+      </w:r>
+      <w:r>
+        <w:rPr>
+          <w:rFonts w:ascii="Times New Roman" w:hAnsi="Times New Roman" w:cs="Times New Roman"/>
+        </w:rPr>
+        <w:tab/>
+      </w:r>
+      <w:r>
+        <w:rPr>
+          <w:rFonts w:ascii="Times New Roman" w:hAnsi="Times New Roman" w:cs="Times New Roman"/>
+        </w:rPr>
+        <w:tab/>
+      </w:r>
+      <w:r>
+        <w:rPr>
+          <w:rFonts w:ascii="Times New Roman" w:hAnsi="Times New Roman" w:cs="Times New Roman"/>
+        </w:rPr>
+        <w:tab/>
+      </w:r>
+    </w:p>
+    <w:p>
+      <w:pPr>
+        <w:ind w:left="2880" w:firstLine="720"/>
+        <w:rPr>
+          <w:rFonts w:ascii="Times New Roman" w:hAnsi="Times New Roman" w:cs="Times New Roman"/>
+        </w:rPr>
+      </w:pPr>
+      <w:r>
+        <w:rPr>
+          <w:rFonts w:ascii="Times New Roman" w:hAnsi="Times New Roman" w:cs="Times New Roman"/>
+          <w:lang w:val="vi-VN"/>
+        </w:rPr>
+        <w:t xml:space="preserve">Báo cáo tuần </w:t>
+      </w:r>
+      <w:r>
+        <w:rPr>
+          <w:rFonts w:ascii="Times New Roman" w:hAnsi="Times New Roman" w:cs="Times New Roman"/>
+        </w:rPr>
+        <w:t>5</w:t>
+      </w:r>
+    </w:p>
+    <w:p>
+      <w:pPr>
+        <w:rPr>
+          <w:rFonts w:ascii="Times New Roman" w:hAnsi="Times New Roman" w:cs="Times New Roman"/>
+        </w:rPr>
+      </w:pPr>
+      <w:r>
+        <w:rPr>
+          <w:rFonts w:ascii="Times New Roman" w:hAnsi="Times New Roman" w:cs="Times New Roman"/>
+          <w:lang w:val="vi-VN"/>
+        </w:rPr>
+        <w:t>Trong tuần này, em đã làm được:</w:t>
+      </w:r>
+    </w:p>
+    <w:p>
+      <w:pPr>
+        <w:rPr>
+          <w:rFonts w:ascii="Times New Roman" w:hAnsi="Times New Roman" w:cs="Times New Roman"/>
+        </w:rPr>
+      </w:pPr>
+      <w:r>
+        <w:rPr>
+          <w:rFonts w:ascii="Times New Roman" w:hAnsi="Times New Roman" w:cs="Times New Roman"/>
+        </w:rPr>
+        <w:t>-</w:t>
+      </w:r>
+      <w:r>
+        <w:rPr>
+          <w:rFonts w:ascii="Times New Roman" w:hAnsi="Times New Roman" w:cs="Times New Roman"/>
+        </w:rPr>
+        <w:t>Tạo được file securityconfig để login được trước khi vào trang home</w:t>
+      </w:r>
+    </w:p>
+    <w:p>
+      <w:pPr>
+        <w:rPr>
+          <w:rFonts w:ascii="Times New Roman" w:hAnsi="Times New Roman" w:cs="Times New Roman"/>
+        </w:rPr>
+      </w:pPr>
+      <w:r>
+        <w:rPr>
+          <w:rFonts w:ascii="Times New Roman" w:hAnsi="Times New Roman" w:cs="Times New Roman"/>
+        </w:rPr>
+        <w:t>-Làm được phần Categories và About us</w:t>
+      </w:r>
+    </w:p>
+    <w:p>
+      <w:pPr>
+        <w:rPr>
+          <w:rFonts w:ascii="Times New Roman" w:hAnsi="Times New Roman" w:cs="Times New Roman"/>
+        </w:rPr>
+      </w:pPr>
+    </w:p>
+    <w:p>
+      <w:pPr>
+        <w:rPr>
+          <w:rFonts w:ascii="Times New Roman" w:hAnsi="Times New Roman" w:cs="Times New Roman"/>
+        </w:rPr>
+      </w:pPr>
+    </w:p>
+    <w:p>
+      <w:pPr>
+        <w:jc w:val="both"/>
+        <w:rPr>
+          <w:rFonts w:ascii="Times New Roman" w:hAnsi="Times New Roman" w:cs="Times New Roman"/>
+        </w:rPr>
+      </w:pPr>
     </w:p>
     <w:p>
       <w:pPr>

</xml_diff>

<commit_message>
Sua lai bao cao tuan 5
</commit_message>
<xml_diff>
--- a/Baocao.docx
+++ b/Baocao.docx
@@ -695,6 +695,20 @@
           <w:rFonts w:ascii="Times New Roman" w:hAnsi="Times New Roman" w:cs="Times New Roman"/>
         </w:rPr>
         <w:t>-Làm được phần Categories và About us</w:t>
+      </w:r>
+    </w:p>
+    <w:p>
+      <w:pPr>
+        <w:rPr>
+          <w:rFonts w:ascii="Times New Roman" w:hAnsi="Times New Roman" w:cs="Times New Roman"/>
+        </w:rPr>
+      </w:pPr>
+      <w:r>
+        <w:rPr>
+          <w:rFonts w:ascii="Times New Roman" w:hAnsi="Times New Roman" w:cs="Times New Roman"/>
+        </w:rPr>
+        <w:lastRenderedPageBreak/>
+        <w:t xml:space="preserve">-Hoàn thành cơ bản admin </w:t>
       </w:r>
     </w:p>
     <w:p>

</xml_diff>

<commit_message>
Them product vao admin
</commit_message>
<xml_diff>
--- a/Baocao.docx
+++ b/Baocao.docx
@@ -710,6 +710,90 @@
         <w:lastRenderedPageBreak/>
         <w:t xml:space="preserve">-Hoàn thành cơ bản admin </w:t>
       </w:r>
+    </w:p>
+    <w:p>
+      <w:pPr>
+        <w:rPr>
+          <w:rFonts w:ascii="Times New Roman" w:hAnsi="Times New Roman" w:cs="Times New Roman"/>
+        </w:rPr>
+      </w:pPr>
+    </w:p>
+    <w:p>
+      <w:pPr>
+        <w:ind w:left="2880" w:firstLine="720"/>
+        <w:rPr>
+          <w:rFonts w:ascii="Times New Roman" w:hAnsi="Times New Roman" w:cs="Times New Roman"/>
+        </w:rPr>
+      </w:pPr>
+      <w:r>
+        <w:rPr>
+          <w:rFonts w:ascii="Times New Roman" w:hAnsi="Times New Roman" w:cs="Times New Roman"/>
+          <w:lang w:val="vi-VN"/>
+        </w:rPr>
+        <w:t xml:space="preserve">Báo cáo tuần </w:t>
+      </w:r>
+      <w:r>
+        <w:rPr>
+          <w:rFonts w:ascii="Times New Roman" w:hAnsi="Times New Roman" w:cs="Times New Roman"/>
+        </w:rPr>
+        <w:t>6</w:t>
+      </w:r>
+    </w:p>
+    <w:p>
+      <w:pPr>
+        <w:rPr>
+          <w:rFonts w:ascii="Times New Roman" w:hAnsi="Times New Roman" w:cs="Times New Roman"/>
+        </w:rPr>
+      </w:pPr>
+      <w:r>
+        <w:rPr>
+          <w:rFonts w:ascii="Times New Roman" w:hAnsi="Times New Roman" w:cs="Times New Roman"/>
+          <w:lang w:val="vi-VN"/>
+        </w:rPr>
+        <w:t>Trong tuần này, em đã làm được:</w:t>
+      </w:r>
+    </w:p>
+    <w:p>
+      <w:pPr>
+        <w:rPr>
+          <w:rFonts w:ascii="Times New Roman" w:hAnsi="Times New Roman" w:cs="Times New Roman"/>
+        </w:rPr>
+      </w:pPr>
+      <w:r>
+        <w:rPr>
+          <w:rFonts w:ascii="Times New Roman" w:hAnsi="Times New Roman" w:cs="Times New Roman"/>
+        </w:rPr>
+        <w:t>-Kết nối được database.</w:t>
+      </w:r>
+    </w:p>
+    <w:p>
+      <w:pPr>
+        <w:rPr>
+          <w:rFonts w:ascii="Times New Roman" w:hAnsi="Times New Roman" w:cs="Times New Roman"/>
+        </w:rPr>
+      </w:pPr>
+      <w:r>
+        <w:rPr>
+          <w:rFonts w:ascii="Times New Roman" w:hAnsi="Times New Roman" w:cs="Times New Roman"/>
+        </w:rPr>
+        <w:t>-Tải dữ liệu của Category lên trang admin.</w:t>
+      </w:r>
+    </w:p>
+    <w:p>
+      <w:pPr>
+        <w:ind w:left="2880" w:firstLine="720"/>
+        <w:rPr>
+          <w:rFonts w:ascii="Times New Roman" w:hAnsi="Times New Roman" w:cs="Times New Roman"/>
+        </w:rPr>
+      </w:pPr>
+    </w:p>
+    <w:p>
+      <w:pPr>
+        <w:jc w:val="center"/>
+        <w:rPr>
+          <w:rFonts w:ascii="Times New Roman" w:hAnsi="Times New Roman" w:cs="Times New Roman"/>
+        </w:rPr>
+      </w:pPr>
     </w:p>
     <w:p>
       <w:pPr>

</xml_diff>

<commit_message>
Sua bao cao tuan 6
</commit_message>
<xml_diff>
--- a/Baocao.docx
+++ b/Baocao.docx
@@ -777,6 +777,19 @@
           <w:rFonts w:ascii="Times New Roman" w:hAnsi="Times New Roman" w:cs="Times New Roman"/>
         </w:rPr>
         <w:t>-Tải dữ liệu của Category lên trang admin.</w:t>
+      </w:r>
+    </w:p>
+    <w:p>
+      <w:pPr>
+        <w:rPr>
+          <w:rFonts w:ascii="Times New Roman" w:hAnsi="Times New Roman" w:cs="Times New Roman"/>
+        </w:rPr>
+      </w:pPr>
+      <w:r>
+        <w:rPr>
+          <w:rFonts w:ascii="Times New Roman" w:hAnsi="Times New Roman" w:cs="Times New Roman"/>
+        </w:rPr>
+        <w:t>-Tải dữ liệu product lên admin</w:t>
       </w:r>
     </w:p>
     <w:p>

</xml_diff>